<commit_message>
Bab 1 dan Proposal
</commit_message>
<xml_diff>
--- a/Proposal.docx
+++ b/Proposal.docx
@@ -500,6 +500,486 @@
         <w:t>Maka dari itu kami memutuskan untuk membuat sebuah website marketplace untuk berjualan Board Game dengan fitur – fitur yang akan memudahkan customer dalam mencari dan membeli  Board Game yang mereka inginkan.</w:t>
       </w:r>
     </w:p>
+    <w:p>
+      <w:pPr>
+        <w:rPr>
+          <w:rFonts w:ascii="Times New Roman" w:hAnsi="Times New Roman" w:cs="Times New Roman"/>
+          <w:sz w:val="26"/>
+          <w:szCs w:val="26"/>
+        </w:rPr>
+      </w:pPr>
+      <w:r>
+        <w:rPr>
+          <w:rFonts w:ascii="Times New Roman" w:hAnsi="Times New Roman" w:cs="Times New Roman"/>
+          <w:sz w:val="26"/>
+          <w:szCs w:val="26"/>
+        </w:rPr>
+        <w:br w:type="page"/>
+      </w:r>
+    </w:p>
+    <w:p>
+      <w:pPr>
+        <w:pStyle w:val="ListParagraph"/>
+        <w:numPr>
+          <w:ilvl w:val="0"/>
+          <w:numId w:val="1"/>
+        </w:numPr>
+        <w:rPr>
+          <w:rFonts w:ascii="Times New Roman" w:hAnsi="Times New Roman" w:cs="Times New Roman"/>
+          <w:sz w:val="26"/>
+          <w:szCs w:val="26"/>
+        </w:rPr>
+      </w:pPr>
+      <w:r>
+        <w:rPr>
+          <w:rFonts w:ascii="Times New Roman" w:hAnsi="Times New Roman" w:cs="Times New Roman"/>
+          <w:sz w:val="26"/>
+          <w:szCs w:val="26"/>
+        </w:rPr>
+        <w:lastRenderedPageBreak/>
+        <w:t>Transaksi</w:t>
+      </w:r>
+    </w:p>
+    <w:p>
+      <w:pPr>
+        <w:pStyle w:val="ListParagraph"/>
+        <w:numPr>
+          <w:ilvl w:val="1"/>
+          <w:numId w:val="1"/>
+        </w:numPr>
+        <w:rPr>
+          <w:rFonts w:ascii="Times New Roman" w:hAnsi="Times New Roman" w:cs="Times New Roman"/>
+          <w:sz w:val="26"/>
+          <w:szCs w:val="26"/>
+        </w:rPr>
+      </w:pPr>
+      <w:r>
+        <w:rPr>
+          <w:rFonts w:ascii="Times New Roman" w:hAnsi="Times New Roman" w:cs="Times New Roman"/>
+          <w:sz w:val="26"/>
+          <w:szCs w:val="26"/>
+        </w:rPr>
+        <w:t>Transaksi Jual Beli</w:t>
+      </w:r>
+    </w:p>
+    <w:p>
+      <w:pPr>
+        <w:pStyle w:val="ListParagraph"/>
+        <w:numPr>
+          <w:ilvl w:val="2"/>
+          <w:numId w:val="1"/>
+        </w:numPr>
+        <w:rPr>
+          <w:rFonts w:ascii="Times New Roman" w:hAnsi="Times New Roman" w:cs="Times New Roman"/>
+          <w:sz w:val="26"/>
+          <w:szCs w:val="26"/>
+        </w:rPr>
+      </w:pPr>
+      <w:r>
+        <w:rPr>
+          <w:rFonts w:ascii="Times New Roman" w:hAnsi="Times New Roman" w:cs="Times New Roman"/>
+          <w:sz w:val="26"/>
+          <w:szCs w:val="26"/>
+        </w:rPr>
+        <w:t>Dikerjakan oleh Novanda</w:t>
+      </w:r>
+    </w:p>
+    <w:p>
+      <w:pPr>
+        <w:pStyle w:val="ListParagraph"/>
+        <w:numPr>
+          <w:ilvl w:val="1"/>
+          <w:numId w:val="1"/>
+        </w:numPr>
+        <w:rPr>
+          <w:rFonts w:ascii="Times New Roman" w:hAnsi="Times New Roman" w:cs="Times New Roman"/>
+          <w:sz w:val="26"/>
+          <w:szCs w:val="26"/>
+        </w:rPr>
+      </w:pPr>
+      <w:r>
+        <w:rPr>
+          <w:rFonts w:ascii="Times New Roman" w:hAnsi="Times New Roman" w:cs="Times New Roman"/>
+          <w:sz w:val="26"/>
+          <w:szCs w:val="26"/>
+        </w:rPr>
+        <w:t>Transaksi Restock Barang</w:t>
+      </w:r>
+    </w:p>
+    <w:p>
+      <w:pPr>
+        <w:pStyle w:val="ListParagraph"/>
+        <w:numPr>
+          <w:ilvl w:val="2"/>
+          <w:numId w:val="1"/>
+        </w:numPr>
+        <w:rPr>
+          <w:rFonts w:ascii="Times New Roman" w:hAnsi="Times New Roman" w:cs="Times New Roman"/>
+          <w:sz w:val="26"/>
+          <w:szCs w:val="26"/>
+        </w:rPr>
+      </w:pPr>
+      <w:r>
+        <w:rPr>
+          <w:rFonts w:ascii="Times New Roman" w:hAnsi="Times New Roman" w:cs="Times New Roman"/>
+          <w:sz w:val="26"/>
+          <w:szCs w:val="26"/>
+        </w:rPr>
+        <w:t>Dikerjakan oleh Muhammad Amin</w:t>
+      </w:r>
+    </w:p>
+    <w:p>
+      <w:pPr>
+        <w:pStyle w:val="ListParagraph"/>
+        <w:numPr>
+          <w:ilvl w:val="1"/>
+          <w:numId w:val="1"/>
+        </w:numPr>
+        <w:rPr>
+          <w:rFonts w:ascii="Times New Roman" w:hAnsi="Times New Roman" w:cs="Times New Roman"/>
+          <w:sz w:val="26"/>
+          <w:szCs w:val="26"/>
+        </w:rPr>
+      </w:pPr>
+      <w:r>
+        <w:rPr>
+          <w:rFonts w:ascii="Times New Roman" w:hAnsi="Times New Roman" w:cs="Times New Roman"/>
+          <w:sz w:val="26"/>
+          <w:szCs w:val="26"/>
+        </w:rPr>
+        <w:t>Transaksi Refund Barang</w:t>
+      </w:r>
+    </w:p>
+    <w:p>
+      <w:pPr>
+        <w:pStyle w:val="ListParagraph"/>
+        <w:numPr>
+          <w:ilvl w:val="2"/>
+          <w:numId w:val="1"/>
+        </w:numPr>
+        <w:rPr>
+          <w:rFonts w:ascii="Times New Roman" w:hAnsi="Times New Roman" w:cs="Times New Roman"/>
+          <w:sz w:val="26"/>
+          <w:szCs w:val="26"/>
+        </w:rPr>
+      </w:pPr>
+      <w:r>
+        <w:rPr>
+          <w:rFonts w:ascii="Times New Roman" w:hAnsi="Times New Roman" w:cs="Times New Roman"/>
+          <w:sz w:val="26"/>
+          <w:szCs w:val="26"/>
+        </w:rPr>
+        <w:t>Dikerjakan oleh Charles</w:t>
+      </w:r>
+    </w:p>
+    <w:p>
+      <w:pPr>
+        <w:pStyle w:val="ListParagraph"/>
+        <w:numPr>
+          <w:ilvl w:val="0"/>
+          <w:numId w:val="1"/>
+        </w:numPr>
+        <w:rPr>
+          <w:rFonts w:ascii="Times New Roman" w:hAnsi="Times New Roman" w:cs="Times New Roman"/>
+          <w:sz w:val="26"/>
+          <w:szCs w:val="26"/>
+        </w:rPr>
+      </w:pPr>
+      <w:r>
+        <w:rPr>
+          <w:rFonts w:ascii="Times New Roman" w:hAnsi="Times New Roman" w:cs="Times New Roman"/>
+          <w:sz w:val="26"/>
+          <w:szCs w:val="26"/>
+        </w:rPr>
+        <w:t>Master</w:t>
+      </w:r>
+    </w:p>
+    <w:p>
+      <w:pPr>
+        <w:pStyle w:val="ListParagraph"/>
+        <w:numPr>
+          <w:ilvl w:val="1"/>
+          <w:numId w:val="1"/>
+        </w:numPr>
+        <w:rPr>
+          <w:rFonts w:ascii="Times New Roman" w:hAnsi="Times New Roman" w:cs="Times New Roman"/>
+          <w:sz w:val="26"/>
+          <w:szCs w:val="26"/>
+        </w:rPr>
+      </w:pPr>
+      <w:r>
+        <w:rPr>
+          <w:rFonts w:ascii="Times New Roman" w:hAnsi="Times New Roman" w:cs="Times New Roman"/>
+          <w:sz w:val="26"/>
+          <w:szCs w:val="26"/>
+        </w:rPr>
+        <w:t>Master Barang</w:t>
+      </w:r>
+    </w:p>
+    <w:p>
+      <w:pPr>
+        <w:pStyle w:val="ListParagraph"/>
+        <w:numPr>
+          <w:ilvl w:val="2"/>
+          <w:numId w:val="1"/>
+        </w:numPr>
+        <w:rPr>
+          <w:rFonts w:ascii="Times New Roman" w:hAnsi="Times New Roman" w:cs="Times New Roman"/>
+          <w:sz w:val="26"/>
+          <w:szCs w:val="26"/>
+        </w:rPr>
+      </w:pPr>
+      <w:r>
+        <w:rPr>
+          <w:rFonts w:ascii="Times New Roman" w:hAnsi="Times New Roman" w:cs="Times New Roman"/>
+          <w:sz w:val="26"/>
+          <w:szCs w:val="26"/>
+        </w:rPr>
+        <w:t>Dikerjakan oleh Muhammad Amin</w:t>
+      </w:r>
+    </w:p>
+    <w:p>
+      <w:pPr>
+        <w:pStyle w:val="ListParagraph"/>
+        <w:numPr>
+          <w:ilvl w:val="1"/>
+          <w:numId w:val="1"/>
+        </w:numPr>
+        <w:rPr>
+          <w:rFonts w:ascii="Times New Roman" w:hAnsi="Times New Roman" w:cs="Times New Roman"/>
+          <w:sz w:val="26"/>
+          <w:szCs w:val="26"/>
+        </w:rPr>
+      </w:pPr>
+      <w:r>
+        <w:rPr>
+          <w:rFonts w:ascii="Times New Roman" w:hAnsi="Times New Roman" w:cs="Times New Roman"/>
+          <w:sz w:val="26"/>
+          <w:szCs w:val="26"/>
+        </w:rPr>
+        <w:t>Master Transaksi</w:t>
+      </w:r>
+    </w:p>
+    <w:p>
+      <w:pPr>
+        <w:pStyle w:val="ListParagraph"/>
+        <w:numPr>
+          <w:ilvl w:val="2"/>
+          <w:numId w:val="1"/>
+        </w:numPr>
+        <w:rPr>
+          <w:rFonts w:ascii="Times New Roman" w:hAnsi="Times New Roman" w:cs="Times New Roman"/>
+          <w:sz w:val="26"/>
+          <w:szCs w:val="26"/>
+        </w:rPr>
+      </w:pPr>
+      <w:r>
+        <w:rPr>
+          <w:rFonts w:ascii="Times New Roman" w:hAnsi="Times New Roman" w:cs="Times New Roman"/>
+          <w:sz w:val="26"/>
+          <w:szCs w:val="26"/>
+        </w:rPr>
+        <w:t>Dikerjakan oleh Charles</w:t>
+      </w:r>
+    </w:p>
+    <w:p>
+      <w:pPr>
+        <w:pStyle w:val="ListParagraph"/>
+        <w:numPr>
+          <w:ilvl w:val="1"/>
+          <w:numId w:val="1"/>
+        </w:numPr>
+        <w:rPr>
+          <w:rFonts w:ascii="Times New Roman" w:hAnsi="Times New Roman" w:cs="Times New Roman"/>
+          <w:sz w:val="26"/>
+          <w:szCs w:val="26"/>
+        </w:rPr>
+      </w:pPr>
+      <w:r>
+        <w:rPr>
+          <w:rFonts w:ascii="Times New Roman" w:hAnsi="Times New Roman" w:cs="Times New Roman"/>
+          <w:sz w:val="26"/>
+          <w:szCs w:val="26"/>
+        </w:rPr>
+        <w:t>Master User</w:t>
+      </w:r>
+    </w:p>
+    <w:p>
+      <w:pPr>
+        <w:pStyle w:val="ListParagraph"/>
+        <w:numPr>
+          <w:ilvl w:val="2"/>
+          <w:numId w:val="1"/>
+        </w:numPr>
+        <w:rPr>
+          <w:rFonts w:ascii="Times New Roman" w:hAnsi="Times New Roman" w:cs="Times New Roman"/>
+          <w:sz w:val="26"/>
+          <w:szCs w:val="26"/>
+        </w:rPr>
+      </w:pPr>
+      <w:r>
+        <w:rPr>
+          <w:rFonts w:ascii="Times New Roman" w:hAnsi="Times New Roman" w:cs="Times New Roman"/>
+          <w:sz w:val="26"/>
+          <w:szCs w:val="26"/>
+        </w:rPr>
+        <w:t>Dikerjakan oleh Novanda</w:t>
+      </w:r>
+    </w:p>
+    <w:p>
+      <w:pPr>
+        <w:pStyle w:val="ListParagraph"/>
+        <w:numPr>
+          <w:ilvl w:val="0"/>
+          <w:numId w:val="1"/>
+        </w:numPr>
+        <w:rPr>
+          <w:rFonts w:ascii="Times New Roman" w:hAnsi="Times New Roman" w:cs="Times New Roman"/>
+          <w:sz w:val="26"/>
+          <w:szCs w:val="26"/>
+        </w:rPr>
+      </w:pPr>
+      <w:r>
+        <w:rPr>
+          <w:rFonts w:ascii="Times New Roman" w:hAnsi="Times New Roman" w:cs="Times New Roman"/>
+          <w:sz w:val="26"/>
+          <w:szCs w:val="26"/>
+        </w:rPr>
+        <w:t>Report</w:t>
+      </w:r>
+    </w:p>
+    <w:p>
+      <w:pPr>
+        <w:pStyle w:val="ListParagraph"/>
+        <w:numPr>
+          <w:ilvl w:val="1"/>
+          <w:numId w:val="1"/>
+        </w:numPr>
+        <w:rPr>
+          <w:rFonts w:ascii="Times New Roman" w:hAnsi="Times New Roman" w:cs="Times New Roman"/>
+          <w:sz w:val="26"/>
+          <w:szCs w:val="26"/>
+        </w:rPr>
+      </w:pPr>
+      <w:r>
+        <w:rPr>
+          <w:rFonts w:ascii="Times New Roman" w:hAnsi="Times New Roman" w:cs="Times New Roman"/>
+          <w:sz w:val="26"/>
+          <w:szCs w:val="26"/>
+        </w:rPr>
+        <w:t>Report Laba Rugi</w:t>
+      </w:r>
+    </w:p>
+    <w:p>
+      <w:pPr>
+        <w:pStyle w:val="ListParagraph"/>
+        <w:numPr>
+          <w:ilvl w:val="2"/>
+          <w:numId w:val="1"/>
+        </w:numPr>
+        <w:rPr>
+          <w:rFonts w:ascii="Times New Roman" w:hAnsi="Times New Roman" w:cs="Times New Roman"/>
+          <w:sz w:val="26"/>
+          <w:szCs w:val="26"/>
+        </w:rPr>
+      </w:pPr>
+      <w:r>
+        <w:rPr>
+          <w:rFonts w:ascii="Times New Roman" w:hAnsi="Times New Roman" w:cs="Times New Roman"/>
+          <w:sz w:val="26"/>
+          <w:szCs w:val="26"/>
+        </w:rPr>
+        <w:t>Dikerjakan oleh Muhammad Amin</w:t>
+      </w:r>
+    </w:p>
+    <w:p>
+      <w:pPr>
+        <w:pStyle w:val="ListParagraph"/>
+        <w:numPr>
+          <w:ilvl w:val="1"/>
+          <w:numId w:val="1"/>
+        </w:numPr>
+        <w:rPr>
+          <w:rFonts w:ascii="Times New Roman" w:hAnsi="Times New Roman" w:cs="Times New Roman"/>
+          <w:sz w:val="26"/>
+          <w:szCs w:val="26"/>
+        </w:rPr>
+      </w:pPr>
+      <w:r>
+        <w:rPr>
+          <w:rFonts w:ascii="Times New Roman" w:hAnsi="Times New Roman" w:cs="Times New Roman"/>
+          <w:sz w:val="26"/>
+          <w:szCs w:val="26"/>
+        </w:rPr>
+        <w:t>Report Stock</w:t>
+      </w:r>
+    </w:p>
+    <w:p>
+      <w:pPr>
+        <w:pStyle w:val="ListParagraph"/>
+        <w:numPr>
+          <w:ilvl w:val="2"/>
+          <w:numId w:val="1"/>
+        </w:numPr>
+        <w:rPr>
+          <w:rFonts w:ascii="Times New Roman" w:hAnsi="Times New Roman" w:cs="Times New Roman"/>
+          <w:sz w:val="26"/>
+          <w:szCs w:val="26"/>
+        </w:rPr>
+      </w:pPr>
+      <w:r>
+        <w:rPr>
+          <w:rFonts w:ascii="Times New Roman" w:hAnsi="Times New Roman" w:cs="Times New Roman"/>
+          <w:sz w:val="26"/>
+          <w:szCs w:val="26"/>
+        </w:rPr>
+        <w:t>Dikerjakan oleh Novanda</w:t>
+      </w:r>
+    </w:p>
+    <w:p>
+      <w:pPr>
+        <w:pStyle w:val="ListParagraph"/>
+        <w:numPr>
+          <w:ilvl w:val="1"/>
+          <w:numId w:val="1"/>
+        </w:numPr>
+        <w:rPr>
+          <w:rFonts w:ascii="Times New Roman" w:hAnsi="Times New Roman" w:cs="Times New Roman"/>
+          <w:sz w:val="26"/>
+          <w:szCs w:val="26"/>
+        </w:rPr>
+      </w:pPr>
+      <w:r>
+        <w:rPr>
+          <w:rFonts w:ascii="Times New Roman" w:hAnsi="Times New Roman" w:cs="Times New Roman"/>
+          <w:sz w:val="26"/>
+          <w:szCs w:val="26"/>
+        </w:rPr>
+        <w:t>Report Penjualan</w:t>
+      </w:r>
+    </w:p>
+    <w:p>
+      <w:pPr>
+        <w:pStyle w:val="ListParagraph"/>
+        <w:numPr>
+          <w:ilvl w:val="2"/>
+          <w:numId w:val="1"/>
+        </w:numPr>
+        <w:rPr>
+          <w:rFonts w:ascii="Times New Roman" w:hAnsi="Times New Roman" w:cs="Times New Roman"/>
+          <w:sz w:val="26"/>
+          <w:szCs w:val="26"/>
+        </w:rPr>
+      </w:pPr>
+      <w:r>
+        <w:rPr>
+          <w:rFonts w:ascii="Times New Roman" w:hAnsi="Times New Roman" w:cs="Times New Roman"/>
+          <w:sz w:val="26"/>
+          <w:szCs w:val="26"/>
+        </w:rPr>
+        <w:t>Dikerjakan oleh Charles</w:t>
+      </w:r>
+    </w:p>
     <w:sectPr>
       <w:pgSz w:w="11906" w:h="16838"/>
       <w:pgMar w:top="1440" w:right="1440" w:bottom="1440" w:left="1440" w:header="708" w:footer="708" w:gutter="0"/>
@@ -528,7 +1008,7 @@
         <w:rFonts w:hint="default"/>
       </w:rPr>
     </w:lvl>
-    <w:lvl w:ilvl="1" w:tplc="38090019" w:tentative="1">
+    <w:lvl w:ilvl="1" w:tplc="38090019">
       <w:start w:val="1"/>
       <w:numFmt w:val="lowerLetter"/>
       <w:lvlText w:val="%2."/>
@@ -537,7 +1017,7 @@
         <w:ind w:left="1440" w:hanging="360"/>
       </w:pPr>
     </w:lvl>
-    <w:lvl w:ilvl="2" w:tplc="3809001B" w:tentative="1">
+    <w:lvl w:ilvl="2" w:tplc="3809001B">
       <w:start w:val="1"/>
       <w:numFmt w:val="lowerRoman"/>
       <w:lvlText w:val="%3."/>

</xml_diff>